<commit_message>
Novas atualizações com a impressão dos liquidados agora sendo feita na mesma TAB que foi aberta para a pesquisa dos liquidados.
</commit_message>
<xml_diff>
--- a/CtrlPVALeasing/Cartas/Solicitação DUT.docx
+++ b/CtrlPVALeasing/Cartas/Solicitação DUT.docx
@@ -3,33 +3,103 @@
 <w:document xmlns:wpc="http://schemas.microsoft.com/office/word/2010/wordprocessingCanvas" xmlns:mc="http://schemas.openxmlformats.org/markup-compatibility/2006" xmlns:o="urn:schemas-microsoft-com:office:office" xmlns:r="http://schemas.openxmlformats.org/officeDocument/2006/relationships" xmlns:m="http://schemas.openxmlformats.org/officeDocument/2006/math" xmlns:v="urn:schemas-microsoft-com:vml" xmlns:wp14="http://schemas.microsoft.com/office/word/2010/wordprocessingDrawing" xmlns:wp="http://schemas.openxmlformats.org/drawingml/2006/wordprocessingDrawing" xmlns:w10="urn:schemas-microsoft-com:office:word" xmlns:w="http://schemas.openxmlformats.org/wordprocessingml/2006/main" xmlns:w14="http://schemas.microsoft.com/office/word/2010/wordml" xmlns:wpg="http://schemas.microsoft.com/office/word/2010/wordprocessingGroup" xmlns:wpi="http://schemas.microsoft.com/office/word/2010/wordprocessingInk" xmlns:wne="http://schemas.microsoft.com/office/word/2006/wordml" xmlns:wps="http://schemas.microsoft.com/office/word/2010/wordprocessingShape" mc:Ignorable="w14 wp14">
   <w:body>
     <w:p>
-      <w:r>
+      <w:pPr>
+        <w:ind w:hanging="1418"/>
+        <w:rPr>
+          <w:lang w:val="pt-BR"/>
+        </w:rPr>
+      </w:pPr>
+      <w:r>
+        <w:rPr>
+          <w:lang w:val="pt-BR"/>
+        </w:rPr>
         <w:t>SOLICITAÇÃO DE DUT</w:t>
       </w:r>
-    </w:p>
-    <w:p/>
+      <w:r>
+        <w:rPr>
+          <w:lang w:val="pt-BR"/>
+        </w:rPr>
+        <w:t xml:space="preserve"> (DOCUMENTO ÚNICO DE TRANSFERÊNCIA)</w:t>
+      </w:r>
+    </w:p>
+    <w:p>
+      <w:pPr>
+        <w:rPr>
+          <w:lang w:val="pt-BR"/>
+        </w:rPr>
+      </w:pPr>
+    </w:p>
     <w:p>
       <w:pPr>
         <w:ind w:hanging="1418"/>
-      </w:pPr>
-      <w:proofErr w:type="spellStart"/>
-      <w:r>
-        <w:t>Prezado</w:t>
-      </w:r>
-      <w:proofErr w:type="spellEnd"/>
-      <w:r>
+        <w:rPr>
+          <w:lang w:val="pt-BR"/>
+        </w:rPr>
+      </w:pPr>
+      <w:r>
+        <w:rPr>
+          <w:lang w:val="pt-BR"/>
+        </w:rPr>
+        <w:t>Prezado cliente:</w:t>
+      </w:r>
+    </w:p>
+    <w:p>
+      <w:pPr>
+        <w:rPr>
+          <w:lang w:val="pt-BR"/>
+        </w:rPr>
+      </w:pPr>
+    </w:p>
+    <w:p>
+      <w:pPr>
+        <w:ind w:left="-1418"/>
+        <w:rPr>
+          <w:color w:val="FF0000"/>
+          <w:lang w:val="pt-BR"/>
+        </w:rPr>
+      </w:pPr>
+      <w:r>
+        <w:rPr>
+          <w:lang w:val="pt-BR"/>
+        </w:rPr>
+        <w:t>É com satisfação que informamos que o seu Contrato de Leasing de nº                                                          , mantido junto à Safra Leasing S/A,</w:t>
+      </w:r>
+      <w:r>
+        <w:rPr>
+          <w:color w:val="FF0000"/>
+          <w:lang w:val="pt-BR"/>
+        </w:rPr>
         <w:t xml:space="preserve"> </w:t>
       </w:r>
-      <w:proofErr w:type="spellStart"/>
-      <w:r>
-        <w:t>cliente</w:t>
-      </w:r>
-      <w:proofErr w:type="spellEnd"/>
-      <w:r>
-        <w:t>:</w:t>
-      </w:r>
-    </w:p>
-    <w:p/>
+      <w:r>
+        <w:rPr>
+          <w:color w:val="FF0000"/>
+          <w:lang w:val="pt-BR"/>
+        </w:rPr>
+        <w:t>encontra-se próximo à data de liquidação</w:t>
+      </w:r>
+      <w:r>
+        <w:rPr>
+          <w:color w:val="FF0000"/>
+          <w:lang w:val="pt-BR"/>
+        </w:rPr>
+        <w:t xml:space="preserve">, motivo pelo qual </w:t>
+      </w:r>
+      <w:r>
+        <w:rPr>
+          <w:color w:val="FF0000"/>
+          <w:lang w:val="pt-BR"/>
+        </w:rPr>
+        <w:t>será necessária a</w:t>
+      </w:r>
+      <w:r>
+        <w:rPr>
+          <w:color w:val="FF0000"/>
+          <w:lang w:val="pt-BR"/>
+        </w:rPr>
+        <w:t xml:space="preserve"> transferência de propriedade junto ao DETRAN.</w:t>
+      </w:r>
+    </w:p>
     <w:p>
       <w:pPr>
         <w:ind w:left="-1418"/>
@@ -37,26 +107,6 @@
           <w:lang w:val="pt-BR"/>
         </w:rPr>
       </w:pPr>
-      <w:r>
-        <w:rPr>
-          <w:lang w:val="pt-BR"/>
-        </w:rPr>
-        <w:t xml:space="preserve">É com satisfação que informamos que o seu Contrato de Leasing de nº                                                          , mantido junto à Safra Leasing S/A, encontra-se quitado, tendo Vossa Senhoria, optado pela aquisição do veículo, motivo pelo qual se faz necessária </w:t>
-      </w:r>
-      <w:proofErr w:type="gramStart"/>
-      <w:r>
-        <w:rPr>
-          <w:lang w:val="pt-BR"/>
-        </w:rPr>
-        <w:t>a</w:t>
-      </w:r>
-      <w:proofErr w:type="gramEnd"/>
-      <w:r>
-        <w:rPr>
-          <w:lang w:val="pt-BR"/>
-        </w:rPr>
-        <w:t xml:space="preserve"> transferência de propriedade junto ao DETRAN.</w:t>
-      </w:r>
     </w:p>
     <w:p>
       <w:pPr>
@@ -65,6 +115,178 @@
           <w:lang w:val="pt-BR"/>
         </w:rPr>
       </w:pPr>
+      <w:r>
+        <w:rPr>
+          <w:lang w:val="pt-BR"/>
+        </w:rPr>
+        <w:t xml:space="preserve">Informamos que não encontramos em nossos arquivos o DUT - Documento Único de Transferência do Veículo mencionado abaixo. Solicitamos por gentileza que envie o DUT para </w:t>
+      </w:r>
+      <w:r>
+        <w:rPr>
+          <w:color w:val="FF0000"/>
+          <w:lang w:val="pt-BR"/>
+        </w:rPr>
+        <w:t>Av</w:t>
+      </w:r>
+      <w:r>
+        <w:rPr>
+          <w:color w:val="FF0000"/>
+          <w:lang w:val="pt-BR"/>
+        </w:rPr>
+        <w:t>.</w:t>
+      </w:r>
+      <w:r>
+        <w:rPr>
+          <w:color w:val="FF0000"/>
+          <w:lang w:val="pt-BR"/>
+        </w:rPr>
+        <w:t xml:space="preserve"> </w:t>
+      </w:r>
+      <w:r>
+        <w:rPr>
+          <w:color w:val="FF0000"/>
+          <w:lang w:val="pt-BR"/>
+        </w:rPr>
+        <w:t>Paulista</w:t>
+      </w:r>
+      <w:r>
+        <w:rPr>
+          <w:color w:val="FF0000"/>
+          <w:lang w:val="pt-BR"/>
+        </w:rPr>
+        <w:t xml:space="preserve">, nº </w:t>
+      </w:r>
+      <w:r>
+        <w:rPr>
+          <w:color w:val="FF0000"/>
+          <w:lang w:val="pt-BR"/>
+        </w:rPr>
+        <w:t>2100</w:t>
+      </w:r>
+      <w:r>
+        <w:rPr>
+          <w:color w:val="FF0000"/>
+          <w:lang w:val="pt-BR"/>
+        </w:rPr>
+        <w:t xml:space="preserve"> </w:t>
+      </w:r>
+      <w:r>
+        <w:rPr>
+          <w:color w:val="FF0000"/>
+          <w:lang w:val="pt-BR"/>
+        </w:rPr>
+        <w:t>–</w:t>
+      </w:r>
+      <w:r>
+        <w:rPr>
+          <w:color w:val="FF0000"/>
+          <w:lang w:val="pt-BR"/>
+        </w:rPr>
+        <w:t xml:space="preserve"> </w:t>
+      </w:r>
+      <w:r>
+        <w:rPr>
+          <w:color w:val="FF0000"/>
+          <w:lang w:val="pt-BR"/>
+        </w:rPr>
+        <w:t>Bela Vista</w:t>
+      </w:r>
+      <w:r>
+        <w:rPr>
+          <w:color w:val="FF0000"/>
+          <w:lang w:val="pt-BR"/>
+        </w:rPr>
+        <w:t xml:space="preserve"> </w:t>
+      </w:r>
+      <w:r>
+        <w:rPr>
+          <w:color w:val="FF0000"/>
+          <w:lang w:val="pt-BR"/>
+        </w:rPr>
+        <w:t>–</w:t>
+      </w:r>
+      <w:r>
+        <w:rPr>
+          <w:color w:val="FF0000"/>
+          <w:lang w:val="pt-BR"/>
+        </w:rPr>
+        <w:t xml:space="preserve"> </w:t>
+      </w:r>
+      <w:r>
+        <w:rPr>
+          <w:color w:val="FF0000"/>
+          <w:lang w:val="pt-BR"/>
+        </w:rPr>
+        <w:t>São Paulo</w:t>
+      </w:r>
+      <w:r>
+        <w:rPr>
+          <w:color w:val="FF0000"/>
+          <w:lang w:val="pt-BR"/>
+        </w:rPr>
+        <w:t xml:space="preserve"> - SP</w:t>
+      </w:r>
+      <w:r>
+        <w:rPr>
+          <w:lang w:val="pt-BR"/>
+        </w:rPr>
+        <w:t>, dentro do prazo de 30 (trinta) dias</w:t>
+      </w:r>
+      <w:r>
+        <w:rPr>
+          <w:lang w:val="pt-BR"/>
+        </w:rPr>
+        <w:t xml:space="preserve"> para que seja feito o processo de Venda</w:t>
+      </w:r>
+      <w:r>
+        <w:rPr>
+          <w:lang w:val="pt-BR"/>
+        </w:rPr>
+        <w:t xml:space="preserve">. Após esse período, caso </w:t>
+      </w:r>
+      <w:r>
+        <w:rPr>
+          <w:lang w:val="pt-BR"/>
+        </w:rPr>
+        <w:t xml:space="preserve">o DUT ainda não tenha sido recebido, efetivaremos </w:t>
+      </w:r>
+      <w:r>
+        <w:rPr>
+          <w:lang w:val="pt-BR"/>
+        </w:rPr>
+        <w:t xml:space="preserve">a Comunicação </w:t>
+      </w:r>
+      <w:r>
+        <w:rPr>
+          <w:lang w:val="pt-BR"/>
+        </w:rPr>
+        <w:t xml:space="preserve">de Venda Eletrônica </w:t>
+      </w:r>
+      <w:r>
+        <w:rPr>
+          <w:lang w:val="pt-BR"/>
+        </w:rPr>
+        <w:t xml:space="preserve">do Veículo, </w:t>
+      </w:r>
+      <w:r>
+        <w:rPr>
+          <w:color w:val="FF0000"/>
+          <w:lang w:val="pt-BR"/>
+        </w:rPr>
+        <w:t>para o cliente citado abaixo</w:t>
+      </w:r>
+      <w:r>
+        <w:rPr>
+          <w:lang w:val="pt-BR"/>
+        </w:rPr>
+        <w:t xml:space="preserve">, </w:t>
+      </w:r>
+      <w:r>
+        <w:rPr>
+          <w:lang w:val="pt-BR"/>
+        </w:rPr>
+        <w:t>junto ao Denatran.</w:t>
+      </w:r>
     </w:p>
     <w:p>
       <w:pPr>
@@ -73,74 +295,6 @@
           <w:lang w:val="pt-BR"/>
         </w:rPr>
       </w:pPr>
-      <w:r>
-        <w:rPr>
-          <w:lang w:val="pt-BR"/>
-        </w:rPr>
-        <w:t xml:space="preserve">Informamos que não encontramos em nossos arquivos o DUT - Documento Único de Transferência do Veículo mencionado abaixo. Solicitamos por gentileza que envie o DUT para </w:t>
-      </w:r>
-      <w:proofErr w:type="spellStart"/>
-      <w:r>
-        <w:rPr>
-          <w:lang w:val="pt-BR"/>
-        </w:rPr>
-        <w:t>Av</w:t>
-      </w:r>
-      <w:proofErr w:type="spellEnd"/>
-      <w:r>
-        <w:rPr>
-          <w:lang w:val="pt-BR"/>
-        </w:rPr>
-        <w:t xml:space="preserve"> Brasil, nº </w:t>
-      </w:r>
-      <w:r>
-        <w:rPr>
-          <w:lang w:val="pt-BR"/>
-        </w:rPr>
-        <w:t>78</w:t>
-      </w:r>
-      <w:r>
-        <w:rPr>
-          <w:lang w:val="pt-BR"/>
-        </w:rPr>
-        <w:t xml:space="preserve"> </w:t>
-      </w:r>
-      <w:r>
-        <w:rPr>
-          <w:lang w:val="pt-BR"/>
-        </w:rPr>
-        <w:t>–</w:t>
-      </w:r>
-      <w:r>
-        <w:rPr>
-          <w:lang w:val="pt-BR"/>
-        </w:rPr>
-        <w:t xml:space="preserve"> </w:t>
-      </w:r>
-      <w:r>
-        <w:rPr>
-          <w:lang w:val="pt-BR"/>
-        </w:rPr>
-        <w:t xml:space="preserve">Centro - </w:t>
-      </w:r>
-      <w:r>
-        <w:rPr>
-          <w:lang w:val="pt-BR"/>
-        </w:rPr>
-        <w:t xml:space="preserve">Poá - SP, dentro do prazo de 30 (trinta) dias. Após esse período, caso </w:t>
-      </w:r>
-      <w:r>
-        <w:rPr>
-          <w:lang w:val="pt-BR"/>
-        </w:rPr>
-        <w:t xml:space="preserve">o DUT ainda não tenha sido recebido, efetivaremos </w:t>
-      </w:r>
-      <w:r>
-        <w:rPr>
-          <w:lang w:val="pt-BR"/>
-        </w:rPr>
-        <w:t>a Comunicação Eletrônica da Venda do Veículo junto ao Denatran.</w:t>
-      </w:r>
     </w:p>
     <w:p>
       <w:pPr>
@@ -149,6 +303,18 @@
           <w:lang w:val="pt-BR"/>
         </w:rPr>
       </w:pPr>
+      <w:r>
+        <w:rPr>
+          <w:lang w:val="pt-BR"/>
+        </w:rPr>
+        <w:t xml:space="preserve">DADOS DO </w:t>
+      </w:r>
+      <w:r>
+        <w:rPr>
+          <w:lang w:val="pt-BR"/>
+        </w:rPr>
+        <w:t>VEÍCULO</w:t>
+      </w:r>
     </w:p>
     <w:p>
       <w:pPr>
@@ -157,20 +323,8 @@
           <w:lang w:val="pt-BR"/>
         </w:rPr>
       </w:pPr>
-      <w:r>
-        <w:rPr>
-          <w:lang w:val="pt-BR"/>
-        </w:rPr>
-        <w:t xml:space="preserve">DADOS DO </w:t>
-      </w:r>
       <w:bookmarkStart w:id="0" w:name="_GoBack"/>
       <w:bookmarkEnd w:id="0"/>
-      <w:r>
-        <w:rPr>
-          <w:lang w:val="pt-BR"/>
-        </w:rPr>
-        <w:t>VEÍCULO</w:t>
-      </w:r>
     </w:p>
     <w:p>
       <w:pPr>
@@ -179,6 +333,50 @@
           <w:lang w:val="pt-BR"/>
         </w:rPr>
       </w:pPr>
+      <w:r>
+        <w:rPr>
+          <w:lang w:val="pt-BR"/>
+        </w:rPr>
+        <w:t>CHASSI:</w:t>
+      </w:r>
+      <w:r>
+        <w:rPr>
+          <w:lang w:val="pt-BR"/>
+        </w:rPr>
+        <w:tab/>
+      </w:r>
+      <w:r>
+        <w:rPr>
+          <w:lang w:val="pt-BR"/>
+        </w:rPr>
+        <w:tab/>
+      </w:r>
+      <w:r>
+        <w:rPr>
+          <w:lang w:val="pt-BR"/>
+        </w:rPr>
+        <w:tab/>
+        <w:t>RENAVAM:</w:t>
+      </w:r>
+      <w:r>
+        <w:rPr>
+          <w:lang w:val="pt-BR"/>
+        </w:rPr>
+        <w:tab/>
+      </w:r>
+      <w:r>
+        <w:rPr>
+          <w:lang w:val="pt-BR"/>
+        </w:rPr>
+        <w:tab/>
+      </w:r>
+      <w:r>
+        <w:rPr>
+          <w:lang w:val="pt-BR"/>
+        </w:rPr>
+        <w:tab/>
+        <w:t>PLACA:</w:t>
+      </w:r>
     </w:p>
     <w:p>
       <w:pPr>
@@ -191,45 +389,45 @@
         <w:rPr>
           <w:lang w:val="pt-BR"/>
         </w:rPr>
-        <w:t>CHASSI:</w:t>
-      </w:r>
-      <w:r>
-        <w:rPr>
-          <w:lang w:val="pt-BR"/>
-        </w:rPr>
-        <w:tab/>
-      </w:r>
-      <w:r>
-        <w:rPr>
-          <w:lang w:val="pt-BR"/>
-        </w:rPr>
-        <w:tab/>
-      </w:r>
-      <w:r>
-        <w:rPr>
-          <w:lang w:val="pt-BR"/>
-        </w:rPr>
-        <w:tab/>
-        <w:t>RENAVAM:</w:t>
-      </w:r>
-      <w:r>
-        <w:rPr>
-          <w:lang w:val="pt-BR"/>
-        </w:rPr>
-        <w:tab/>
-      </w:r>
-      <w:r>
-        <w:rPr>
-          <w:lang w:val="pt-BR"/>
-        </w:rPr>
-        <w:tab/>
-      </w:r>
-      <w:r>
-        <w:rPr>
-          <w:lang w:val="pt-BR"/>
-        </w:rPr>
-        <w:tab/>
-        <w:t>PLACA:</w:t>
+        <w:t>MARCA:</w:t>
+      </w:r>
+      <w:r>
+        <w:rPr>
+          <w:lang w:val="pt-BR"/>
+        </w:rPr>
+        <w:tab/>
+      </w:r>
+      <w:r>
+        <w:rPr>
+          <w:lang w:val="pt-BR"/>
+        </w:rPr>
+        <w:tab/>
+      </w:r>
+      <w:r>
+        <w:rPr>
+          <w:lang w:val="pt-BR"/>
+        </w:rPr>
+        <w:tab/>
+        <w:t>MODELO:</w:t>
+      </w:r>
+      <w:r>
+        <w:rPr>
+          <w:lang w:val="pt-BR"/>
+        </w:rPr>
+        <w:tab/>
+      </w:r>
+      <w:r>
+        <w:rPr>
+          <w:lang w:val="pt-BR"/>
+        </w:rPr>
+        <w:tab/>
+      </w:r>
+      <w:r>
+        <w:rPr>
+          <w:lang w:val="pt-BR"/>
+        </w:rPr>
+        <w:tab/>
+        <w:t>VERSÃO:</w:t>
       </w:r>
     </w:p>
     <w:p>
@@ -243,45 +441,64 @@
         <w:rPr>
           <w:lang w:val="pt-BR"/>
         </w:rPr>
-        <w:t>MARCA:</w:t>
-      </w:r>
-      <w:r>
-        <w:rPr>
-          <w:lang w:val="pt-BR"/>
-        </w:rPr>
-        <w:tab/>
-      </w:r>
-      <w:r>
-        <w:rPr>
-          <w:lang w:val="pt-BR"/>
-        </w:rPr>
-        <w:tab/>
-      </w:r>
-      <w:r>
-        <w:rPr>
-          <w:lang w:val="pt-BR"/>
-        </w:rPr>
-        <w:tab/>
-        <w:t>MODELO:</w:t>
-      </w:r>
-      <w:r>
-        <w:rPr>
-          <w:lang w:val="pt-BR"/>
-        </w:rPr>
-        <w:tab/>
-      </w:r>
-      <w:r>
-        <w:rPr>
-          <w:lang w:val="pt-BR"/>
-        </w:rPr>
-        <w:tab/>
-      </w:r>
-      <w:r>
-        <w:rPr>
-          <w:lang w:val="pt-BR"/>
-        </w:rPr>
-        <w:tab/>
-        <w:t>VERSÃO:</w:t>
+        <w:t>ANO FAB:</w:t>
+      </w:r>
+      <w:r>
+        <w:rPr>
+          <w:lang w:val="pt-BR"/>
+        </w:rPr>
+        <w:tab/>
+      </w:r>
+      <w:r>
+        <w:rPr>
+          <w:lang w:val="pt-BR"/>
+        </w:rPr>
+        <w:tab/>
+      </w:r>
+      <w:r>
+        <w:rPr>
+          <w:lang w:val="pt-BR"/>
+        </w:rPr>
+        <w:tab/>
+        <w:t>ANO MOD:</w:t>
+      </w:r>
+      <w:r>
+        <w:rPr>
+          <w:lang w:val="pt-BR"/>
+        </w:rPr>
+        <w:tab/>
+      </w:r>
+      <w:r>
+        <w:rPr>
+          <w:lang w:val="pt-BR"/>
+        </w:rPr>
+        <w:tab/>
+      </w:r>
+      <w:r>
+        <w:rPr>
+          <w:lang w:val="pt-BR"/>
+        </w:rPr>
+        <w:tab/>
+        <w:t>TIPO:</w:t>
+      </w:r>
+      <w:r>
+        <w:rPr>
+          <w:lang w:val="pt-BR"/>
+        </w:rPr>
+        <w:tab/>
+      </w:r>
+      <w:r>
+        <w:rPr>
+          <w:lang w:val="pt-BR"/>
+        </w:rPr>
+        <w:tab/>
+      </w:r>
+      <w:r>
+        <w:rPr>
+          <w:lang w:val="pt-BR"/>
+        </w:rPr>
+        <w:tab/>
+        <w:t>COR:</w:t>
       </w:r>
     </w:p>
     <w:p>
@@ -291,69 +508,6 @@
           <w:lang w:val="pt-BR"/>
         </w:rPr>
       </w:pPr>
-      <w:r>
-        <w:rPr>
-          <w:lang w:val="pt-BR"/>
-        </w:rPr>
-        <w:t>ANO FAB:</w:t>
-      </w:r>
-      <w:r>
-        <w:rPr>
-          <w:lang w:val="pt-BR"/>
-        </w:rPr>
-        <w:tab/>
-      </w:r>
-      <w:r>
-        <w:rPr>
-          <w:lang w:val="pt-BR"/>
-        </w:rPr>
-        <w:tab/>
-      </w:r>
-      <w:r>
-        <w:rPr>
-          <w:lang w:val="pt-BR"/>
-        </w:rPr>
-        <w:tab/>
-        <w:t>ANO MOD:</w:t>
-      </w:r>
-      <w:r>
-        <w:rPr>
-          <w:lang w:val="pt-BR"/>
-        </w:rPr>
-        <w:tab/>
-      </w:r>
-      <w:r>
-        <w:rPr>
-          <w:lang w:val="pt-BR"/>
-        </w:rPr>
-        <w:tab/>
-      </w:r>
-      <w:r>
-        <w:rPr>
-          <w:lang w:val="pt-BR"/>
-        </w:rPr>
-        <w:tab/>
-        <w:t>TIPO:</w:t>
-      </w:r>
-      <w:r>
-        <w:rPr>
-          <w:lang w:val="pt-BR"/>
-        </w:rPr>
-        <w:tab/>
-      </w:r>
-      <w:r>
-        <w:rPr>
-          <w:lang w:val="pt-BR"/>
-        </w:rPr>
-        <w:tab/>
-      </w:r>
-      <w:r>
-        <w:rPr>
-          <w:lang w:val="pt-BR"/>
-        </w:rPr>
-        <w:tab/>
-        <w:t>COR:</w:t>
-      </w:r>
     </w:p>
     <w:p>
       <w:pPr>
@@ -362,14 +516,6 @@
           <w:lang w:val="pt-BR"/>
         </w:rPr>
       </w:pPr>
-    </w:p>
-    <w:p>
-      <w:pPr>
-        <w:ind w:left="-1418"/>
-        <w:rPr>
-          <w:lang w:val="pt-BR"/>
-        </w:rPr>
-      </w:pPr>
       <w:r>
         <w:rPr>
           <w:lang w:val="pt-BR"/>
@@ -658,26 +804,6 @@
           <w:lang w:val="pt-BR"/>
         </w:rPr>
       </w:pPr>
-      <w:r>
-        <w:rPr>
-          <w:lang w:val="pt-BR"/>
-        </w:rPr>
-        <w:t>"</w:t>
-      </w:r>
-      <w:proofErr w:type="gramStart"/>
-      <w:r>
-        <w:rPr>
-          <w:lang w:val="pt-BR"/>
-        </w:rPr>
-        <w:t>IMPORTANTE" NOTIFICAÇÕES</w:t>
-      </w:r>
-      <w:proofErr w:type="gramEnd"/>
-      <w:r>
-        <w:rPr>
-          <w:lang w:val="pt-BR"/>
-        </w:rPr>
-        <w:t>/ DÉBITOS</w:t>
-      </w:r>
     </w:p>
     <w:p>
       <w:pPr>
@@ -686,6 +812,12 @@
           <w:lang w:val="pt-BR"/>
         </w:rPr>
       </w:pPr>
+      <w:r>
+        <w:rPr>
+          <w:lang w:val="pt-BR"/>
+        </w:rPr>
+        <w:t>Atenciosamente,</w:t>
+      </w:r>
     </w:p>
     <w:p>
       <w:pPr>
@@ -694,12 +826,6 @@
           <w:lang w:val="pt-BR"/>
         </w:rPr>
       </w:pPr>
-      <w:r>
-        <w:rPr>
-          <w:lang w:val="pt-BR"/>
-        </w:rPr>
-        <w:t>Informamos, outrossim, que em pesquisa pública nas páginas eletrônicas dos órgãos de trânsito, foram identificados débitos* referente ao veículo (abaixo mencionado), objeto de contrato de Leasing, os quais são de responsabilidade de Vossa senhoria, conforme o previsto pelas disposições contratuais.</w:t>
-      </w:r>
     </w:p>
     <w:p>
       <w:pPr>
@@ -708,135 +834,11 @@
           <w:lang w:val="pt-BR"/>
         </w:rPr>
       </w:pPr>
-    </w:p>
-    <w:p>
-      <w:pPr>
-        <w:ind w:left="-1418" w:right="-1566"/>
-        <w:rPr>
-          <w:lang w:val="pt-BR"/>
-        </w:rPr>
-      </w:pPr>
-      <w:r>
-        <w:rPr>
-          <w:lang w:val="pt-BR"/>
-        </w:rPr>
-        <w:t>Fica vossa senhoria ciente de que os referidos débitos deverão ser inteiramente quitados, também no prazo de 30 (trinta) dias, para permitir a transferência do bem.</w:t>
-      </w:r>
-    </w:p>
-    <w:p>
-      <w:pPr>
-        <w:ind w:left="-1418" w:right="-1566"/>
-        <w:rPr>
-          <w:lang w:val="pt-BR"/>
-        </w:rPr>
-      </w:pPr>
-    </w:p>
-    <w:p>
-      <w:pPr>
-        <w:ind w:left="-1418" w:right="-1566"/>
-        <w:rPr>
-          <w:lang w:val="pt-BR"/>
-        </w:rPr>
-      </w:pPr>
-      <w:r>
-        <w:rPr>
-          <w:lang w:val="pt-BR"/>
-        </w:rPr>
-        <w:t>Sem prejuízo da transferência, a não quitação dos débitos, no prazo assinalado, ensejará sua cobrança judicial.</w:t>
-      </w:r>
-    </w:p>
-    <w:p>
-      <w:pPr>
-        <w:ind w:left="-1418" w:right="-1566"/>
-        <w:rPr>
-          <w:lang w:val="pt-BR"/>
-        </w:rPr>
-      </w:pPr>
-    </w:p>
-    <w:p>
-      <w:pPr>
-        <w:ind w:left="-1418" w:right="-1566"/>
-        <w:rPr>
-          <w:lang w:val="pt-BR"/>
-        </w:rPr>
-      </w:pPr>
-      <w:r>
-        <w:rPr>
-          <w:lang w:val="pt-BR"/>
-        </w:rPr>
-        <w:t>DÉBITOS VINCULADOS AO VEÍCULO</w:t>
-      </w:r>
-    </w:p>
-    <w:p>
-      <w:pPr>
-        <w:ind w:left="-1418" w:right="-1566"/>
-        <w:rPr>
-          <w:lang w:val="pt-BR"/>
-        </w:rPr>
-      </w:pPr>
-    </w:p>
-    <w:p>
-      <w:pPr>
-        <w:ind w:left="-1418" w:right="-1566"/>
-        <w:rPr>
-          <w:lang w:val="pt-BR"/>
-        </w:rPr>
-      </w:pPr>
-      <w:r>
-        <w:rPr>
-          <w:lang w:val="pt-BR"/>
-        </w:rPr>
-        <w:t>IPVA DEVIDO R$:</w:t>
-      </w:r>
-    </w:p>
-    <w:p>
-      <w:pPr>
-        <w:ind w:left="-1418" w:right="-1566"/>
-        <w:rPr>
-          <w:lang w:val="pt-BR"/>
-        </w:rPr>
-      </w:pPr>
-    </w:p>
-    <w:p>
-      <w:pPr>
-        <w:ind w:left="-1418" w:right="-1566"/>
-        <w:rPr>
-          <w:lang w:val="pt-BR"/>
-        </w:rPr>
-      </w:pPr>
-      <w:r>
-        <w:rPr>
-          <w:lang w:val="pt-BR"/>
-        </w:rPr>
-        <w:t>*Estes valores tem caráter apenas informativo</w:t>
-      </w:r>
-    </w:p>
-    <w:p>
-      <w:pPr>
-        <w:ind w:left="-1418" w:right="-1566"/>
-        <w:rPr>
-          <w:lang w:val="pt-BR"/>
-        </w:rPr>
-      </w:pPr>
-    </w:p>
-    <w:p>
-      <w:pPr>
-        <w:ind w:left="-1418" w:right="-1566"/>
-        <w:rPr>
-          <w:lang w:val="pt-BR"/>
-        </w:rPr>
-      </w:pPr>
-      <w:r>
-        <w:rPr>
-          <w:lang w:val="pt-BR"/>
-        </w:rPr>
-        <w:t xml:space="preserve">Caso já tenha quitado os débitos antes do recebimento da presente, desconsidere </w:t>
-      </w:r>
-      <w:r>
-        <w:rPr>
-          <w:lang w:val="pt-BR"/>
-        </w:rPr>
-        <w:t>essa mensagem.</w:t>
+      <w:r>
+        <w:rPr>
+          <w:lang w:val="pt-BR"/>
+        </w:rPr>
+        <w:t>SAFRA LEASING S/A ARRENDAMENTO MERCANTIL</w:t>
       </w:r>
     </w:p>
     <w:sectPr>

</xml_diff>